<commit_message>
Lab 2 Report Doc
</commit_message>
<xml_diff>
--- a/ENSF 614 - Lab Report 2.docx
+++ b/ENSF 614 - Lab Report 2.docx
@@ -592,6 +592,14 @@
     <w:p>
       <w:pPr>
         <w:rPr>
+          <w:rFonts w:ascii="Calibri" w:eastAsia="Times New Roman" w:hAnsi="Calibri" w:cs="Calibri"/>
+          <w:color w:val="000000"/>
+        </w:rPr>
+      </w:pPr>
+    </w:p>
+    <w:p>
+      <w:pPr>
+        <w:rPr>
           <w:rFonts w:ascii="Times New Roman" w:eastAsia="Times New Roman" w:hAnsi="Times New Roman" w:cs="Times New Roman"/>
         </w:rPr>
       </w:pPr>
@@ -650,7 +658,7 @@
           <w:rFonts w:ascii="Calibri" w:eastAsia="Times New Roman" w:hAnsi="Calibri" w:cs="Calibri"/>
           <w:color w:val="000000"/>
         </w:rPr>
-        <w:t>3</w:t>
+        <w:t>6</w:t>
       </w:r>
       <w:r>
         <w:rPr>
@@ -697,14 +705,13 @@
         <w:t>:</w:t>
       </w:r>
     </w:p>
-    <w:p/>
     <w:p>
       <w:r>
         <w:drawing>
-          <wp:inline distT="0" distB="0" distL="0" distR="0" wp14:anchorId="298EE426" wp14:editId="0027C2ED">
-            <wp:extent cx="3268133" cy="2583430"/>
-            <wp:effectExtent l="0" t="0" r="0" b="0"/>
-            <wp:docPr id="2" name="Picture 2" descr="Diagram&#10;&#10;Description automatically generated"/>
+          <wp:inline distT="0" distB="0" distL="0" distR="0" wp14:anchorId="716745A8" wp14:editId="508B5E68">
+            <wp:extent cx="3462867" cy="2641883"/>
+            <wp:effectExtent l="0" t="0" r="4445" b="0"/>
+            <wp:docPr id="6" name="Picture 6" descr="Diagram&#10;&#10;Description automatically generated"/>
             <wp:cNvGraphicFramePr>
               <a:graphicFrameLocks xmlns:a="http://schemas.openxmlformats.org/drawingml/2006/main" noChangeAspect="1"/>
             </wp:cNvGraphicFramePr>
@@ -712,7 +719,7 @@
               <a:graphicData uri="http://schemas.openxmlformats.org/drawingml/2006/picture">
                 <pic:pic xmlns:pic="http://schemas.openxmlformats.org/drawingml/2006/picture">
                   <pic:nvPicPr>
-                    <pic:cNvPr id="2" name="Picture 2" descr="Diagram&#10;&#10;Description automatically generated"/>
+                    <pic:cNvPr id="6" name="Picture 6" descr="Diagram&#10;&#10;Description automatically generated"/>
                     <pic:cNvPicPr/>
                   </pic:nvPicPr>
                   <pic:blipFill>
@@ -724,7 +731,7 @@
                   <pic:spPr>
                     <a:xfrm>
                       <a:off x="0" y="0"/>
-                      <a:ext cx="3340188" cy="2640389"/>
+                      <a:ext cx="3503705" cy="2673039"/>
                     </a:xfrm>
                     <a:prstGeom prst="rect">
                       <a:avLst/>
@@ -755,10 +762,10 @@
     <w:p>
       <w:r>
         <w:drawing>
-          <wp:inline distT="0" distB="0" distL="0" distR="0" wp14:anchorId="676D88ED" wp14:editId="55F83EA9">
-            <wp:extent cx="5528733" cy="4327888"/>
-            <wp:effectExtent l="0" t="0" r="0" b="3175"/>
-            <wp:docPr id="3" name="Picture 3" descr="Diagram&#10;&#10;Description automatically generated"/>
+          <wp:inline distT="0" distB="0" distL="0" distR="0" wp14:anchorId="5219A01C" wp14:editId="0CF894C9">
+            <wp:extent cx="5160185" cy="4072466"/>
+            <wp:effectExtent l="0" t="0" r="0" b="4445"/>
+            <wp:docPr id="9" name="Picture 9" descr="Diagram&#10;&#10;Description automatically generated"/>
             <wp:cNvGraphicFramePr>
               <a:graphicFrameLocks xmlns:a="http://schemas.openxmlformats.org/drawingml/2006/main" noChangeAspect="1"/>
             </wp:cNvGraphicFramePr>
@@ -766,7 +773,7 @@
               <a:graphicData uri="http://schemas.openxmlformats.org/drawingml/2006/picture">
                 <pic:pic xmlns:pic="http://schemas.openxmlformats.org/drawingml/2006/picture">
                   <pic:nvPicPr>
-                    <pic:cNvPr id="3" name="Picture 3" descr="Diagram&#10;&#10;Description automatically generated"/>
+                    <pic:cNvPr id="9" name="Picture 9" descr="Diagram&#10;&#10;Description automatically generated"/>
                     <pic:cNvPicPr/>
                   </pic:nvPicPr>
                   <pic:blipFill>
@@ -778,7 +785,7 @@
                   <pic:spPr>
                     <a:xfrm>
                       <a:off x="0" y="0"/>
-                      <a:ext cx="5577423" cy="4366002"/>
+                      <a:ext cx="5182607" cy="4090162"/>
                     </a:xfrm>
                     <a:prstGeom prst="rect">
                       <a:avLst/>
@@ -809,10 +816,10 @@
     <w:p>
       <w:r>
         <w:drawing>
-          <wp:inline distT="0" distB="0" distL="0" distR="0" wp14:anchorId="09AB9767" wp14:editId="40B24FBF">
-            <wp:extent cx="4613910" cy="3903133"/>
-            <wp:effectExtent l="0" t="0" r="0" b="0"/>
-            <wp:docPr id="4" name="Picture 4" descr="Diagram, schematic&#10;&#10;Description automatically generated"/>
+          <wp:inline distT="0" distB="0" distL="0" distR="0" wp14:anchorId="6DA3D1B1" wp14:editId="39D54B26">
+            <wp:extent cx="4156205" cy="3615267"/>
+            <wp:effectExtent l="0" t="0" r="0" b="4445"/>
+            <wp:docPr id="10" name="Picture 10" descr="Diagram&#10;&#10;Description automatically generated"/>
             <wp:cNvGraphicFramePr>
               <a:graphicFrameLocks xmlns:a="http://schemas.openxmlformats.org/drawingml/2006/main" noChangeAspect="1"/>
             </wp:cNvGraphicFramePr>
@@ -820,30 +827,23 @@
               <a:graphicData uri="http://schemas.openxmlformats.org/drawingml/2006/picture">
                 <pic:pic xmlns:pic="http://schemas.openxmlformats.org/drawingml/2006/picture">
                   <pic:nvPicPr>
-                    <pic:cNvPr id="4" name="Picture 4" descr="Diagram, schematic&#10;&#10;Description automatically generated"/>
+                    <pic:cNvPr id="10" name="Picture 10" descr="Diagram&#10;&#10;Description automatically generated"/>
                     <pic:cNvPicPr/>
                   </pic:nvPicPr>
-                  <pic:blipFill rotWithShape="1">
+                  <pic:blipFill>
                     <a:blip r:embed="rId8"/>
-                    <a:srcRect b="2378"/>
-                    <a:stretch/>
+                    <a:stretch>
+                      <a:fillRect/>
+                    </a:stretch>
                   </pic:blipFill>
-                  <pic:spPr bwMode="auto">
+                  <pic:spPr>
                     <a:xfrm>
                       <a:off x="0" y="0"/>
-                      <a:ext cx="4667431" cy="3948409"/>
+                      <a:ext cx="4196900" cy="3650665"/>
                     </a:xfrm>
                     <a:prstGeom prst="rect">
                       <a:avLst/>
                     </a:prstGeom>
-                    <a:ln>
-                      <a:noFill/>
-                    </a:ln>
-                    <a:extLst>
-                      <a:ext uri="{53640926-AAD7-44D8-BBD7-CCE9431645EC}">
-                        <a14:shadowObscured xmlns:a14="http://schemas.microsoft.com/office/drawing/2010/main"/>
-                      </a:ext>
-                    </a:extLst>
                   </pic:spPr>
                 </pic:pic>
               </a:graphicData>
@@ -869,10 +869,10 @@
     <w:p>
       <w:r>
         <w:drawing>
-          <wp:inline distT="0" distB="0" distL="0" distR="0" wp14:anchorId="51147630" wp14:editId="44191E7B">
-            <wp:extent cx="5020733" cy="3871218"/>
-            <wp:effectExtent l="0" t="0" r="0" b="2540"/>
-            <wp:docPr id="5" name="Picture 5" descr="Diagram&#10;&#10;Description automatically generated"/>
+          <wp:inline distT="0" distB="0" distL="0" distR="0" wp14:anchorId="23C7A6A6" wp14:editId="5BACC054">
+            <wp:extent cx="4512453" cy="3615266"/>
+            <wp:effectExtent l="0" t="0" r="0" b="4445"/>
+            <wp:docPr id="11" name="Picture 11" descr="Diagram&#10;&#10;Description automatically generated"/>
             <wp:cNvGraphicFramePr>
               <a:graphicFrameLocks xmlns:a="http://schemas.openxmlformats.org/drawingml/2006/main" noChangeAspect="1"/>
             </wp:cNvGraphicFramePr>
@@ -880,30 +880,23 @@
               <a:graphicData uri="http://schemas.openxmlformats.org/drawingml/2006/picture">
                 <pic:pic xmlns:pic="http://schemas.openxmlformats.org/drawingml/2006/picture">
                   <pic:nvPicPr>
-                    <pic:cNvPr id="5" name="Picture 5" descr="Diagram&#10;&#10;Description automatically generated"/>
+                    <pic:cNvPr id="11" name="Picture 11" descr="Diagram&#10;&#10;Description automatically generated"/>
                     <pic:cNvPicPr/>
                   </pic:nvPicPr>
-                  <pic:blipFill rotWithShape="1">
+                  <pic:blipFill>
                     <a:blip r:embed="rId9"/>
-                    <a:srcRect b="3206"/>
-                    <a:stretch/>
+                    <a:stretch>
+                      <a:fillRect/>
+                    </a:stretch>
                   </pic:blipFill>
-                  <pic:spPr bwMode="auto">
+                  <pic:spPr>
                     <a:xfrm>
                       <a:off x="0" y="0"/>
-                      <a:ext cx="5064854" cy="3905237"/>
+                      <a:ext cx="4556306" cy="3650400"/>
                     </a:xfrm>
                     <a:prstGeom prst="rect">
                       <a:avLst/>
                     </a:prstGeom>
-                    <a:ln>
-                      <a:noFill/>
-                    </a:ln>
-                    <a:extLst>
-                      <a:ext uri="{53640926-AAD7-44D8-BBD7-CCE9431645EC}">
-                        <a14:shadowObscured xmlns:a14="http://schemas.microsoft.com/office/drawing/2010/main"/>
-                      </a:ext>
-                    </a:extLst>
                   </pic:spPr>
                 </pic:pic>
               </a:graphicData>
@@ -1115,7 +1108,7 @@
           <w:szCs w:val="22"/>
           <w:lang w:val="en-US"/>
         </w:rPr>
-        <w:t>3</w:t>
+        <w:t>6</w:t>
       </w:r>
       <w:r>
         <w:rPr>
@@ -14083,7 +14076,27 @@
           <w:szCs w:val="22"/>
           <w:lang w:val="en-US"/>
         </w:rPr>
-        <w:t xml:space="preserve"> *  Submission Date: Jan 23, 2023</w:t>
+        <w:t xml:space="preserve"> *  Submission Date: Jan 2</w:t>
+      </w:r>
+      <w:r>
+        <w:rPr>
+          <w:rFonts w:ascii="Menlo" w:hAnsi="Menlo" w:cs="Menlo"/>
+          <w:color w:val="5D6C79"/>
+          <w:sz w:val="22"/>
+          <w:szCs w:val="22"/>
+          <w:lang w:val="en-US"/>
+        </w:rPr>
+        <w:t>6</w:t>
+      </w:r>
+      <w:r>
+        <w:rPr>
+          <w:rFonts w:ascii="Menlo" w:hAnsi="Menlo" w:cs="Menlo"/>
+          <w:color w:val="5D6C79"/>
+          <w:sz w:val="22"/>
+          <w:szCs w:val="22"/>
+          <w:lang w:val="en-US"/>
+        </w:rPr>
+        <w:t>, 2023</w:t>
       </w:r>
     </w:p>
     <w:p>
@@ -16180,6 +16193,20 @@
       <w:szCs w:val="20"/>
     </w:rPr>
   </w:style>
+  <w:style w:type="paragraph" w:styleId="NormalWeb">
+    <w:name w:val="Normal (Web)"/>
+    <w:basedOn w:val="Normal"/>
+    <w:uiPriority w:val="99"/>
+    <w:semiHidden/>
+    <w:unhideWhenUsed/>
+    <w:rsid w:val="005E116B"/>
+    <w:pPr>
+      <w:spacing w:before="100" w:beforeAutospacing="1" w:after="100" w:afterAutospacing="1"/>
+    </w:pPr>
+    <w:rPr>
+      <w:rFonts w:ascii="Times New Roman" w:eastAsia="Times New Roman" w:hAnsi="Times New Roman" w:cs="Times New Roman"/>
+    </w:rPr>
+  </w:style>
 </w:styles>
 </file>
 

</xml_diff>